<commit_message>
My All GitHub Tasks
</commit_message>
<xml_diff>
--- a/AyeshaMomina_MCSF19M022.docx
+++ b/AyeshaMomina_MCSF19M022.docx
@@ -335,12 +335,14 @@
     <w:p>
       <w:pPr>
         <w:rPr>
-          <w:sz w:val="28"/>
-          <w:szCs w:val="28"/>
-        </w:rPr>
-      </w:pPr>
-      <w:r>
-        <w:rPr>
+          <w:b/>
+          <w:sz w:val="28"/>
+          <w:szCs w:val="28"/>
+        </w:rPr>
+      </w:pPr>
+      <w:r>
+        <w:rPr>
+          <w:b/>
           <w:sz w:val="28"/>
           <w:szCs w:val="28"/>
         </w:rPr>
@@ -350,6 +352,7 @@
     <w:p>
       <w:pPr>
         <w:rPr>
+          <w:b/>
           <w:sz w:val="28"/>
           <w:szCs w:val="28"/>
         </w:rPr>
@@ -395,6 +398,1308 @@
                     <a:xfrm>
                       <a:off x="0" y="0"/>
                       <a:ext cx="5943600" cy="3236614"/>
+                    </a:xfrm>
+                    <a:prstGeom prst="rect">
+                      <a:avLst/>
+                    </a:prstGeom>
+                    <a:noFill/>
+                    <a:ln>
+                      <a:noFill/>
+                    </a:ln>
+                  </pic:spPr>
+                </pic:pic>
+              </a:graphicData>
+            </a:graphic>
+          </wp:inline>
+        </w:drawing>
+      </w:r>
+      <w:r>
+        <w:rPr>
+          <w:b/>
+          <w:sz w:val="28"/>
+          <w:szCs w:val="28"/>
+        </w:rPr>
+        <w:t>Git Add:</w:t>
+      </w:r>
+    </w:p>
+    <w:p>
+      <w:pPr>
+        <w:rPr>
+          <w:sz w:val="28"/>
+          <w:szCs w:val="28"/>
+        </w:rPr>
+      </w:pPr>
+      <w:r>
+        <w:rPr>
+          <w:noProof/>
+          <w:sz w:val="28"/>
+          <w:szCs w:val="28"/>
+        </w:rPr>
+        <w:drawing>
+          <wp:inline distT="0" distB="0" distL="0" distR="0">
+            <wp:extent cx="5943600" cy="3058822"/>
+            <wp:effectExtent l="0" t="0" r="0" b="8255"/>
+            <wp:docPr id="5" name="Picture 5" descr="C:\Users\ak'\Desktop\git add.PNG"/>
+            <wp:cNvGraphicFramePr>
+              <a:graphicFrameLocks xmlns:a="http://schemas.openxmlformats.org/drawingml/2006/main" noChangeAspect="1"/>
+            </wp:cNvGraphicFramePr>
+            <a:graphic xmlns:a="http://schemas.openxmlformats.org/drawingml/2006/main">
+              <a:graphicData uri="http://schemas.openxmlformats.org/drawingml/2006/picture">
+                <pic:pic xmlns:pic="http://schemas.openxmlformats.org/drawingml/2006/picture">
+                  <pic:nvPicPr>
+                    <pic:cNvPr id="0" name="Picture 1" descr="C:\Users\ak'\Desktop\git add.PNG"/>
+                    <pic:cNvPicPr>
+                      <a:picLocks noChangeAspect="1" noChangeArrowheads="1"/>
+                    </pic:cNvPicPr>
+                  </pic:nvPicPr>
+                  <pic:blipFill>
+                    <a:blip r:embed="rId8">
+                      <a:extLst>
+                        <a:ext uri="{28A0092B-C50C-407E-A947-70E740481C1C}">
+                          <a14:useLocalDpi xmlns:a14="http://schemas.microsoft.com/office/drawing/2010/main" val="0"/>
+                        </a:ext>
+                      </a:extLst>
+                    </a:blip>
+                    <a:srcRect/>
+                    <a:stretch>
+                      <a:fillRect/>
+                    </a:stretch>
+                  </pic:blipFill>
+                  <pic:spPr bwMode="auto">
+                    <a:xfrm>
+                      <a:off x="0" y="0"/>
+                      <a:ext cx="5943600" cy="3058822"/>
+                    </a:xfrm>
+                    <a:prstGeom prst="rect">
+                      <a:avLst/>
+                    </a:prstGeom>
+                    <a:noFill/>
+                    <a:ln>
+                      <a:noFill/>
+                    </a:ln>
+                  </pic:spPr>
+                </pic:pic>
+              </a:graphicData>
+            </a:graphic>
+          </wp:inline>
+        </w:drawing>
+      </w:r>
+    </w:p>
+    <w:p>
+      <w:pPr>
+        <w:rPr>
+          <w:b/>
+          <w:sz w:val="28"/>
+          <w:szCs w:val="28"/>
+        </w:rPr>
+      </w:pPr>
+      <w:r>
+        <w:rPr>
+          <w:b/>
+          <w:sz w:val="28"/>
+          <w:szCs w:val="28"/>
+        </w:rPr>
+        <w:t>Git Commit:</w:t>
+      </w:r>
+    </w:p>
+    <w:p>
+      <w:pPr>
+        <w:rPr>
+          <w:sz w:val="28"/>
+          <w:szCs w:val="28"/>
+        </w:rPr>
+      </w:pPr>
+      <w:r>
+        <w:rPr>
+          <w:noProof/>
+          <w:sz w:val="28"/>
+          <w:szCs w:val="28"/>
+        </w:rPr>
+        <w:lastRenderedPageBreak/>
+        <w:drawing>
+          <wp:inline distT="0" distB="0" distL="0" distR="0">
+            <wp:extent cx="5943600" cy="3116659"/>
+            <wp:effectExtent l="0" t="0" r="0" b="7620"/>
+            <wp:docPr id="7" name="Picture 7" descr="C:\Users\ak'\Desktop\git commit.PNG"/>
+            <wp:cNvGraphicFramePr>
+              <a:graphicFrameLocks xmlns:a="http://schemas.openxmlformats.org/drawingml/2006/main" noChangeAspect="1"/>
+            </wp:cNvGraphicFramePr>
+            <a:graphic xmlns:a="http://schemas.openxmlformats.org/drawingml/2006/main">
+              <a:graphicData uri="http://schemas.openxmlformats.org/drawingml/2006/picture">
+                <pic:pic xmlns:pic="http://schemas.openxmlformats.org/drawingml/2006/picture">
+                  <pic:nvPicPr>
+                    <pic:cNvPr id="0" name="Picture 3" descr="C:\Users\ak'\Desktop\git commit.PNG"/>
+                    <pic:cNvPicPr>
+                      <a:picLocks noChangeAspect="1" noChangeArrowheads="1"/>
+                    </pic:cNvPicPr>
+                  </pic:nvPicPr>
+                  <pic:blipFill>
+                    <a:blip r:embed="rId9">
+                      <a:extLst>
+                        <a:ext uri="{28A0092B-C50C-407E-A947-70E740481C1C}">
+                          <a14:useLocalDpi xmlns:a14="http://schemas.microsoft.com/office/drawing/2010/main" val="0"/>
+                        </a:ext>
+                      </a:extLst>
+                    </a:blip>
+                    <a:srcRect/>
+                    <a:stretch>
+                      <a:fillRect/>
+                    </a:stretch>
+                  </pic:blipFill>
+                  <pic:spPr bwMode="auto">
+                    <a:xfrm>
+                      <a:off x="0" y="0"/>
+                      <a:ext cx="5943600" cy="3116659"/>
+                    </a:xfrm>
+                    <a:prstGeom prst="rect">
+                      <a:avLst/>
+                    </a:prstGeom>
+                    <a:noFill/>
+                    <a:ln>
+                      <a:noFill/>
+                    </a:ln>
+                  </pic:spPr>
+                </pic:pic>
+              </a:graphicData>
+            </a:graphic>
+          </wp:inline>
+        </w:drawing>
+      </w:r>
+    </w:p>
+    <w:p>
+      <w:pPr>
+        <w:rPr>
+          <w:b/>
+          <w:sz w:val="28"/>
+          <w:szCs w:val="28"/>
+        </w:rPr>
+      </w:pPr>
+      <w:r>
+        <w:rPr>
+          <w:b/>
+          <w:sz w:val="28"/>
+          <w:szCs w:val="28"/>
+        </w:rPr>
+        <w:t>Git Status:</w:t>
+      </w:r>
+    </w:p>
+    <w:p>
+      <w:pPr>
+        <w:rPr>
+          <w:sz w:val="28"/>
+          <w:szCs w:val="28"/>
+        </w:rPr>
+      </w:pPr>
+      <w:r>
+        <w:rPr>
+          <w:noProof/>
+          <w:sz w:val="28"/>
+          <w:szCs w:val="28"/>
+        </w:rPr>
+        <w:drawing>
+          <wp:inline distT="0" distB="0" distL="0" distR="0">
+            <wp:extent cx="5943600" cy="3341643"/>
+            <wp:effectExtent l="0" t="0" r="0" b="0"/>
+            <wp:docPr id="8" name="Picture 8" descr="C:\Users\ak'\Desktop\git status.PNG"/>
+            <wp:cNvGraphicFramePr>
+              <a:graphicFrameLocks xmlns:a="http://schemas.openxmlformats.org/drawingml/2006/main" noChangeAspect="1"/>
+            </wp:cNvGraphicFramePr>
+            <a:graphic xmlns:a="http://schemas.openxmlformats.org/drawingml/2006/main">
+              <a:graphicData uri="http://schemas.openxmlformats.org/drawingml/2006/picture">
+                <pic:pic xmlns:pic="http://schemas.openxmlformats.org/drawingml/2006/picture">
+                  <pic:nvPicPr>
+                    <pic:cNvPr id="0" name="Picture 4" descr="C:\Users\ak'\Desktop\git status.PNG"/>
+                    <pic:cNvPicPr>
+                      <a:picLocks noChangeAspect="1" noChangeArrowheads="1"/>
+                    </pic:cNvPicPr>
+                  </pic:nvPicPr>
+                  <pic:blipFill>
+                    <a:blip r:embed="rId10">
+                      <a:extLst>
+                        <a:ext uri="{28A0092B-C50C-407E-A947-70E740481C1C}">
+                          <a14:useLocalDpi xmlns:a14="http://schemas.microsoft.com/office/drawing/2010/main" val="0"/>
+                        </a:ext>
+                      </a:extLst>
+                    </a:blip>
+                    <a:srcRect/>
+                    <a:stretch>
+                      <a:fillRect/>
+                    </a:stretch>
+                  </pic:blipFill>
+                  <pic:spPr bwMode="auto">
+                    <a:xfrm>
+                      <a:off x="0" y="0"/>
+                      <a:ext cx="5943600" cy="3341643"/>
+                    </a:xfrm>
+                    <a:prstGeom prst="rect">
+                      <a:avLst/>
+                    </a:prstGeom>
+                    <a:noFill/>
+                    <a:ln>
+                      <a:noFill/>
+                    </a:ln>
+                  </pic:spPr>
+                </pic:pic>
+              </a:graphicData>
+            </a:graphic>
+          </wp:inline>
+        </w:drawing>
+      </w:r>
+    </w:p>
+    <w:p>
+      <w:pPr>
+        <w:rPr>
+          <w:b/>
+          <w:sz w:val="28"/>
+          <w:szCs w:val="28"/>
+        </w:rPr>
+      </w:pPr>
+      <w:r>
+        <w:rPr>
+          <w:b/>
+          <w:sz w:val="28"/>
+          <w:szCs w:val="28"/>
+        </w:rPr>
+        <w:t>Git Push:</w:t>
+      </w:r>
+    </w:p>
+    <w:p>
+      <w:pPr>
+        <w:rPr>
+          <w:sz w:val="28"/>
+          <w:szCs w:val="28"/>
+        </w:rPr>
+      </w:pPr>
+      <w:r>
+        <w:rPr>
+          <w:noProof/>
+          <w:sz w:val="28"/>
+          <w:szCs w:val="28"/>
+        </w:rPr>
+        <w:lastRenderedPageBreak/>
+        <w:drawing>
+          <wp:inline distT="0" distB="0" distL="0" distR="0">
+            <wp:extent cx="5943600" cy="3341643"/>
+            <wp:effectExtent l="0" t="0" r="0" b="0"/>
+            <wp:docPr id="9" name="Picture 9" descr="C:\Users\ak'\Desktop\git push.PNG"/>
+            <wp:cNvGraphicFramePr>
+              <a:graphicFrameLocks xmlns:a="http://schemas.openxmlformats.org/drawingml/2006/main" noChangeAspect="1"/>
+            </wp:cNvGraphicFramePr>
+            <a:graphic xmlns:a="http://schemas.openxmlformats.org/drawingml/2006/main">
+              <a:graphicData uri="http://schemas.openxmlformats.org/drawingml/2006/picture">
+                <pic:pic xmlns:pic="http://schemas.openxmlformats.org/drawingml/2006/picture">
+                  <pic:nvPicPr>
+                    <pic:cNvPr id="0" name="Picture 5" descr="C:\Users\ak'\Desktop\git push.PNG"/>
+                    <pic:cNvPicPr>
+                      <a:picLocks noChangeAspect="1" noChangeArrowheads="1"/>
+                    </pic:cNvPicPr>
+                  </pic:nvPicPr>
+                  <pic:blipFill>
+                    <a:blip r:embed="rId11">
+                      <a:extLst>
+                        <a:ext uri="{28A0092B-C50C-407E-A947-70E740481C1C}">
+                          <a14:useLocalDpi xmlns:a14="http://schemas.microsoft.com/office/drawing/2010/main" val="0"/>
+                        </a:ext>
+                      </a:extLst>
+                    </a:blip>
+                    <a:srcRect/>
+                    <a:stretch>
+                      <a:fillRect/>
+                    </a:stretch>
+                  </pic:blipFill>
+                  <pic:spPr bwMode="auto">
+                    <a:xfrm>
+                      <a:off x="0" y="0"/>
+                      <a:ext cx="5943600" cy="3341643"/>
+                    </a:xfrm>
+                    <a:prstGeom prst="rect">
+                      <a:avLst/>
+                    </a:prstGeom>
+                    <a:noFill/>
+                    <a:ln>
+                      <a:noFill/>
+                    </a:ln>
+                  </pic:spPr>
+                </pic:pic>
+              </a:graphicData>
+            </a:graphic>
+          </wp:inline>
+        </w:drawing>
+      </w:r>
+    </w:p>
+    <w:p>
+      <w:pPr>
+        <w:rPr>
+          <w:b/>
+          <w:sz w:val="28"/>
+          <w:szCs w:val="28"/>
+        </w:rPr>
+      </w:pPr>
+      <w:r>
+        <w:rPr>
+          <w:b/>
+          <w:sz w:val="28"/>
+          <w:szCs w:val="28"/>
+        </w:rPr>
+        <w:t xml:space="preserve">  After adding file on github:</w:t>
+      </w:r>
+    </w:p>
+    <w:p>
+      <w:pPr>
+        <w:rPr>
+          <w:sz w:val="28"/>
+          <w:szCs w:val="28"/>
+        </w:rPr>
+      </w:pPr>
+      <w:r>
+        <w:rPr>
+          <w:noProof/>
+          <w:sz w:val="28"/>
+          <w:szCs w:val="28"/>
+        </w:rPr>
+        <w:drawing>
+          <wp:inline distT="0" distB="0" distL="0" distR="0">
+            <wp:extent cx="5943600" cy="3178629"/>
+            <wp:effectExtent l="0" t="0" r="0" b="3175"/>
+            <wp:docPr id="6" name="Picture 6" descr="C:\Users\ak'\Desktop\after additing file.PNG"/>
+            <wp:cNvGraphicFramePr>
+              <a:graphicFrameLocks xmlns:a="http://schemas.openxmlformats.org/drawingml/2006/main" noChangeAspect="1"/>
+            </wp:cNvGraphicFramePr>
+            <a:graphic xmlns:a="http://schemas.openxmlformats.org/drawingml/2006/main">
+              <a:graphicData uri="http://schemas.openxmlformats.org/drawingml/2006/picture">
+                <pic:pic xmlns:pic="http://schemas.openxmlformats.org/drawingml/2006/picture">
+                  <pic:nvPicPr>
+                    <pic:cNvPr id="0" name="Picture 1" descr="C:\Users\ak'\Desktop\after additing file.PNG"/>
+                    <pic:cNvPicPr>
+                      <a:picLocks noChangeAspect="1" noChangeArrowheads="1"/>
+                    </pic:cNvPicPr>
+                  </pic:nvPicPr>
+                  <pic:blipFill>
+                    <a:blip r:embed="rId12">
+                      <a:extLst>
+                        <a:ext uri="{28A0092B-C50C-407E-A947-70E740481C1C}">
+                          <a14:useLocalDpi xmlns:a14="http://schemas.microsoft.com/office/drawing/2010/main" val="0"/>
+                        </a:ext>
+                      </a:extLst>
+                    </a:blip>
+                    <a:srcRect/>
+                    <a:stretch>
+                      <a:fillRect/>
+                    </a:stretch>
+                  </pic:blipFill>
+                  <pic:spPr bwMode="auto">
+                    <a:xfrm>
+                      <a:off x="0" y="0"/>
+                      <a:ext cx="5943600" cy="3178629"/>
+                    </a:xfrm>
+                    <a:prstGeom prst="rect">
+                      <a:avLst/>
+                    </a:prstGeom>
+                    <a:noFill/>
+                    <a:ln>
+                      <a:noFill/>
+                    </a:ln>
+                  </pic:spPr>
+                </pic:pic>
+              </a:graphicData>
+            </a:graphic>
+          </wp:inline>
+        </w:drawing>
+      </w:r>
+    </w:p>
+    <w:p>
+      <w:pPr>
+        <w:rPr>
+          <w:sz w:val="28"/>
+          <w:szCs w:val="28"/>
+        </w:rPr>
+      </w:pPr>
+      <w:r>
+        <w:rPr>
+          <w:sz w:val="28"/>
+          <w:szCs w:val="28"/>
+        </w:rPr>
+        <w:t>Edit online:</w:t>
+      </w:r>
+    </w:p>
+    <w:p>
+      <w:pPr>
+        <w:rPr>
+          <w:color w:val="FF0000"/>
+          <w:sz w:val="28"/>
+          <w:szCs w:val="28"/>
+        </w:rPr>
+      </w:pPr>
+      <w:r>
+        <w:rPr>
+          <w:noProof/>
+          <w:sz w:val="28"/>
+          <w:szCs w:val="28"/>
+        </w:rPr>
+        <w:lastRenderedPageBreak/>
+        <w:drawing>
+          <wp:inline distT="0" distB="0" distL="0" distR="0">
+            <wp:extent cx="5943600" cy="3129362"/>
+            <wp:effectExtent l="0" t="0" r="0" b="0"/>
+            <wp:docPr id="10" name="Picture 10" descr="C:\Users\ak'\Desktop\Edit onlinee.PNG"/>
+            <wp:cNvGraphicFramePr>
+              <a:graphicFrameLocks xmlns:a="http://schemas.openxmlformats.org/drawingml/2006/main" noChangeAspect="1"/>
+            </wp:cNvGraphicFramePr>
+            <a:graphic xmlns:a="http://schemas.openxmlformats.org/drawingml/2006/main">
+              <a:graphicData uri="http://schemas.openxmlformats.org/drawingml/2006/picture">
+                <pic:pic xmlns:pic="http://schemas.openxmlformats.org/drawingml/2006/picture">
+                  <pic:nvPicPr>
+                    <pic:cNvPr id="0" name="Picture 1" descr="C:\Users\ak'\Desktop\Edit onlinee.PNG"/>
+                    <pic:cNvPicPr>
+                      <a:picLocks noChangeAspect="1" noChangeArrowheads="1"/>
+                    </pic:cNvPicPr>
+                  </pic:nvPicPr>
+                  <pic:blipFill>
+                    <a:blip r:embed="rId13">
+                      <a:extLst>
+                        <a:ext uri="{28A0092B-C50C-407E-A947-70E740481C1C}">
+                          <a14:useLocalDpi xmlns:a14="http://schemas.microsoft.com/office/drawing/2010/main" val="0"/>
+                        </a:ext>
+                      </a:extLst>
+                    </a:blip>
+                    <a:srcRect/>
+                    <a:stretch>
+                      <a:fillRect/>
+                    </a:stretch>
+                  </pic:blipFill>
+                  <pic:spPr bwMode="auto">
+                    <a:xfrm>
+                      <a:off x="0" y="0"/>
+                      <a:ext cx="5943600" cy="3129362"/>
+                    </a:xfrm>
+                    <a:prstGeom prst="rect">
+                      <a:avLst/>
+                    </a:prstGeom>
+                    <a:noFill/>
+                    <a:ln>
+                      <a:noFill/>
+                    </a:ln>
+                  </pic:spPr>
+                </pic:pic>
+              </a:graphicData>
+            </a:graphic>
+          </wp:inline>
+        </w:drawing>
+      </w:r>
+    </w:p>
+    <w:p>
+      <w:pPr>
+        <w:rPr>
+          <w:sz w:val="28"/>
+          <w:szCs w:val="28"/>
+        </w:rPr>
+      </w:pPr>
+      <w:r>
+        <w:rPr>
+          <w:sz w:val="28"/>
+          <w:szCs w:val="28"/>
+        </w:rPr>
+        <w:t>Commit Change:</w:t>
+      </w:r>
+    </w:p>
+    <w:p>
+      <w:pPr>
+        <w:rPr>
+          <w:sz w:val="28"/>
+          <w:szCs w:val="28"/>
+        </w:rPr>
+      </w:pPr>
+      <w:r>
+        <w:rPr>
+          <w:noProof/>
+          <w:sz w:val="28"/>
+          <w:szCs w:val="28"/>
+        </w:rPr>
+        <w:drawing>
+          <wp:inline distT="0" distB="0" distL="0" distR="0">
+            <wp:extent cx="5943600" cy="3176302"/>
+            <wp:effectExtent l="0" t="0" r="0" b="5080"/>
+            <wp:docPr id="11" name="Picture 11" descr="C:\Users\ak'\Desktop\commit change.PNG"/>
+            <wp:cNvGraphicFramePr>
+              <a:graphicFrameLocks xmlns:a="http://schemas.openxmlformats.org/drawingml/2006/main" noChangeAspect="1"/>
+            </wp:cNvGraphicFramePr>
+            <a:graphic xmlns:a="http://schemas.openxmlformats.org/drawingml/2006/main">
+              <a:graphicData uri="http://schemas.openxmlformats.org/drawingml/2006/picture">
+                <pic:pic xmlns:pic="http://schemas.openxmlformats.org/drawingml/2006/picture">
+                  <pic:nvPicPr>
+                    <pic:cNvPr id="0" name="Picture 2" descr="C:\Users\ak'\Desktop\commit change.PNG"/>
+                    <pic:cNvPicPr>
+                      <a:picLocks noChangeAspect="1" noChangeArrowheads="1"/>
+                    </pic:cNvPicPr>
+                  </pic:nvPicPr>
+                  <pic:blipFill>
+                    <a:blip r:embed="rId14">
+                      <a:extLst>
+                        <a:ext uri="{28A0092B-C50C-407E-A947-70E740481C1C}">
+                          <a14:useLocalDpi xmlns:a14="http://schemas.microsoft.com/office/drawing/2010/main" val="0"/>
+                        </a:ext>
+                      </a:extLst>
+                    </a:blip>
+                    <a:srcRect/>
+                    <a:stretch>
+                      <a:fillRect/>
+                    </a:stretch>
+                  </pic:blipFill>
+                  <pic:spPr bwMode="auto">
+                    <a:xfrm>
+                      <a:off x="0" y="0"/>
+                      <a:ext cx="5943600" cy="3176302"/>
+                    </a:xfrm>
+                    <a:prstGeom prst="rect">
+                      <a:avLst/>
+                    </a:prstGeom>
+                    <a:noFill/>
+                    <a:ln>
+                      <a:noFill/>
+                    </a:ln>
+                  </pic:spPr>
+                </pic:pic>
+              </a:graphicData>
+            </a:graphic>
+          </wp:inline>
+        </w:drawing>
+      </w:r>
+    </w:p>
+    <w:p>
+      <w:pPr>
+        <w:rPr>
+          <w:sz w:val="28"/>
+          <w:szCs w:val="28"/>
+        </w:rPr>
+      </w:pPr>
+      <w:r>
+        <w:rPr>
+          <w:sz w:val="28"/>
+          <w:szCs w:val="28"/>
+        </w:rPr>
+        <w:t>Git Pull command:</w:t>
+      </w:r>
+    </w:p>
+    <w:p>
+      <w:pPr>
+        <w:rPr>
+          <w:sz w:val="28"/>
+          <w:szCs w:val="28"/>
+        </w:rPr>
+      </w:pPr>
+      <w:r>
+        <w:rPr>
+          <w:noProof/>
+          <w:sz w:val="28"/>
+          <w:szCs w:val="28"/>
+        </w:rPr>
+        <w:lastRenderedPageBreak/>
+        <w:drawing>
+          <wp:inline distT="0" distB="0" distL="0" distR="0">
+            <wp:extent cx="5943600" cy="3817839"/>
+            <wp:effectExtent l="0" t="0" r="0" b="0"/>
+            <wp:docPr id="12" name="Picture 12" descr="C:\Users\ak'\Desktop\git pull.PNG"/>
+            <wp:cNvGraphicFramePr>
+              <a:graphicFrameLocks xmlns:a="http://schemas.openxmlformats.org/drawingml/2006/main" noChangeAspect="1"/>
+            </wp:cNvGraphicFramePr>
+            <a:graphic xmlns:a="http://schemas.openxmlformats.org/drawingml/2006/main">
+              <a:graphicData uri="http://schemas.openxmlformats.org/drawingml/2006/picture">
+                <pic:pic xmlns:pic="http://schemas.openxmlformats.org/drawingml/2006/picture">
+                  <pic:nvPicPr>
+                    <pic:cNvPr id="0" name="Picture 3" descr="C:\Users\ak'\Desktop\git pull.PNG"/>
+                    <pic:cNvPicPr>
+                      <a:picLocks noChangeAspect="1" noChangeArrowheads="1"/>
+                    </pic:cNvPicPr>
+                  </pic:nvPicPr>
+                  <pic:blipFill>
+                    <a:blip r:embed="rId15">
+                      <a:extLst>
+                        <a:ext uri="{28A0092B-C50C-407E-A947-70E740481C1C}">
+                          <a14:useLocalDpi xmlns:a14="http://schemas.microsoft.com/office/drawing/2010/main" val="0"/>
+                        </a:ext>
+                      </a:extLst>
+                    </a:blip>
+                    <a:srcRect/>
+                    <a:stretch>
+                      <a:fillRect/>
+                    </a:stretch>
+                  </pic:blipFill>
+                  <pic:spPr bwMode="auto">
+                    <a:xfrm>
+                      <a:off x="0" y="0"/>
+                      <a:ext cx="5943600" cy="3817839"/>
+                    </a:xfrm>
+                    <a:prstGeom prst="rect">
+                      <a:avLst/>
+                    </a:prstGeom>
+                    <a:noFill/>
+                    <a:ln>
+                      <a:noFill/>
+                    </a:ln>
+                  </pic:spPr>
+                </pic:pic>
+              </a:graphicData>
+            </a:graphic>
+          </wp:inline>
+        </w:drawing>
+      </w:r>
+    </w:p>
+    <w:p>
+      <w:pPr>
+        <w:rPr>
+          <w:sz w:val="28"/>
+          <w:szCs w:val="28"/>
+        </w:rPr>
+      </w:pPr>
+      <w:r>
+        <w:rPr>
+          <w:sz w:val="28"/>
+          <w:szCs w:val="28"/>
+        </w:rPr>
+        <w:t>To get changes from github to local repository</w:t>
+      </w:r>
+      <w:r>
+        <w:rPr>
+          <w:sz w:val="28"/>
+          <w:szCs w:val="28"/>
+        </w:rPr>
+        <w:t xml:space="preserve"> </w:t>
+      </w:r>
+      <w:r>
+        <w:rPr>
+          <w:sz w:val="28"/>
+          <w:szCs w:val="28"/>
+        </w:rPr>
+        <w:t>(in file view):</w:t>
+      </w:r>
+    </w:p>
+    <w:p>
+      <w:pPr>
+        <w:rPr>
+          <w:b/>
+          <w:sz w:val="28"/>
+          <w:szCs w:val="28"/>
+        </w:rPr>
+      </w:pPr>
+      <w:r>
+        <w:rPr>
+          <w:noProof/>
+          <w:sz w:val="28"/>
+          <w:szCs w:val="28"/>
+        </w:rPr>
+        <w:lastRenderedPageBreak/>
+        <w:drawing>
+          <wp:inline distT="0" distB="0" distL="0" distR="0">
+            <wp:extent cx="5505450" cy="5381625"/>
+            <wp:effectExtent l="0" t="0" r="0" b="9525"/>
+            <wp:docPr id="13" name="Picture 13" descr="C:\Users\ak'\Desktop\get change from github to local re.PNG"/>
+            <wp:cNvGraphicFramePr>
+              <a:graphicFrameLocks xmlns:a="http://schemas.openxmlformats.org/drawingml/2006/main" noChangeAspect="1"/>
+            </wp:cNvGraphicFramePr>
+            <a:graphic xmlns:a="http://schemas.openxmlformats.org/drawingml/2006/main">
+              <a:graphicData uri="http://schemas.openxmlformats.org/drawingml/2006/picture">
+                <pic:pic xmlns:pic="http://schemas.openxmlformats.org/drawingml/2006/picture">
+                  <pic:nvPicPr>
+                    <pic:cNvPr id="0" name="Picture 4" descr="C:\Users\ak'\Desktop\get change from github to local re.PNG"/>
+                    <pic:cNvPicPr>
+                      <a:picLocks noChangeAspect="1" noChangeArrowheads="1"/>
+                    </pic:cNvPicPr>
+                  </pic:nvPicPr>
+                  <pic:blipFill>
+                    <a:blip r:embed="rId16">
+                      <a:extLst>
+                        <a:ext uri="{28A0092B-C50C-407E-A947-70E740481C1C}">
+                          <a14:useLocalDpi xmlns:a14="http://schemas.microsoft.com/office/drawing/2010/main" val="0"/>
+                        </a:ext>
+                      </a:extLst>
+                    </a:blip>
+                    <a:srcRect/>
+                    <a:stretch>
+                      <a:fillRect/>
+                    </a:stretch>
+                  </pic:blipFill>
+                  <pic:spPr bwMode="auto">
+                    <a:xfrm>
+                      <a:off x="0" y="0"/>
+                      <a:ext cx="5505450" cy="5381625"/>
+                    </a:xfrm>
+                    <a:prstGeom prst="rect">
+                      <a:avLst/>
+                    </a:prstGeom>
+                    <a:noFill/>
+                    <a:ln>
+                      <a:noFill/>
+                    </a:ln>
+                  </pic:spPr>
+                </pic:pic>
+              </a:graphicData>
+            </a:graphic>
+          </wp:inline>
+        </w:drawing>
+      </w:r>
+      <w:r>
+        <w:rPr>
+          <w:b/>
+          <w:sz w:val="28"/>
+          <w:szCs w:val="28"/>
+        </w:rPr>
+        <w:t>Merge Conflict:</w:t>
+      </w:r>
+    </w:p>
+    <w:p>
+      <w:pPr>
+        <w:rPr>
+          <w:sz w:val="28"/>
+          <w:szCs w:val="28"/>
+        </w:rPr>
+      </w:pPr>
+      <w:r>
+        <w:rPr>
+          <w:noProof/>
+          <w:sz w:val="28"/>
+          <w:szCs w:val="28"/>
+        </w:rPr>
+        <w:lastRenderedPageBreak/>
+        <w:drawing>
+          <wp:inline distT="0" distB="0" distL="0" distR="0">
+            <wp:extent cx="5943600" cy="3126377"/>
+            <wp:effectExtent l="0" t="0" r="0" b="0"/>
+            <wp:docPr id="14" name="Picture 14" descr="C:\Users\ak'\Desktop\merge conflict threeee.PNG"/>
+            <wp:cNvGraphicFramePr>
+              <a:graphicFrameLocks xmlns:a="http://schemas.openxmlformats.org/drawingml/2006/main" noChangeAspect="1"/>
+            </wp:cNvGraphicFramePr>
+            <a:graphic xmlns:a="http://schemas.openxmlformats.org/drawingml/2006/main">
+              <a:graphicData uri="http://schemas.openxmlformats.org/drawingml/2006/picture">
+                <pic:pic xmlns:pic="http://schemas.openxmlformats.org/drawingml/2006/picture">
+                  <pic:nvPicPr>
+                    <pic:cNvPr id="0" name="Picture 1" descr="C:\Users\ak'\Desktop\merge conflict threeee.PNG"/>
+                    <pic:cNvPicPr>
+                      <a:picLocks noChangeAspect="1" noChangeArrowheads="1"/>
+                    </pic:cNvPicPr>
+                  </pic:nvPicPr>
+                  <pic:blipFill>
+                    <a:blip r:embed="rId17">
+                      <a:extLst>
+                        <a:ext uri="{28A0092B-C50C-407E-A947-70E740481C1C}">
+                          <a14:useLocalDpi xmlns:a14="http://schemas.microsoft.com/office/drawing/2010/main" val="0"/>
+                        </a:ext>
+                      </a:extLst>
+                    </a:blip>
+                    <a:srcRect/>
+                    <a:stretch>
+                      <a:fillRect/>
+                    </a:stretch>
+                  </pic:blipFill>
+                  <pic:spPr bwMode="auto">
+                    <a:xfrm>
+                      <a:off x="0" y="0"/>
+                      <a:ext cx="5943600" cy="3126377"/>
+                    </a:xfrm>
+                    <a:prstGeom prst="rect">
+                      <a:avLst/>
+                    </a:prstGeom>
+                    <a:noFill/>
+                    <a:ln>
+                      <a:noFill/>
+                    </a:ln>
+                  </pic:spPr>
+                </pic:pic>
+              </a:graphicData>
+            </a:graphic>
+          </wp:inline>
+        </w:drawing>
+      </w:r>
+    </w:p>
+    <w:p>
+      <w:pPr>
+        <w:rPr>
+          <w:sz w:val="28"/>
+          <w:szCs w:val="28"/>
+        </w:rPr>
+      </w:pPr>
+      <w:r>
+        <w:rPr>
+          <w:noProof/>
+          <w:sz w:val="28"/>
+          <w:szCs w:val="28"/>
+        </w:rPr>
+        <w:drawing>
+          <wp:inline distT="0" distB="0" distL="0" distR="0">
+            <wp:extent cx="5943600" cy="3341643"/>
+            <wp:effectExtent l="0" t="0" r="0" b="0"/>
+            <wp:docPr id="15" name="Picture 15" descr="C:\Users\ak'\Desktop\merge conflict 4.PNG"/>
+            <wp:cNvGraphicFramePr>
+              <a:graphicFrameLocks xmlns:a="http://schemas.openxmlformats.org/drawingml/2006/main" noChangeAspect="1"/>
+            </wp:cNvGraphicFramePr>
+            <a:graphic xmlns:a="http://schemas.openxmlformats.org/drawingml/2006/main">
+              <a:graphicData uri="http://schemas.openxmlformats.org/drawingml/2006/picture">
+                <pic:pic xmlns:pic="http://schemas.openxmlformats.org/drawingml/2006/picture">
+                  <pic:nvPicPr>
+                    <pic:cNvPr id="0" name="Picture 2" descr="C:\Users\ak'\Desktop\merge conflict 4.PNG"/>
+                    <pic:cNvPicPr>
+                      <a:picLocks noChangeAspect="1" noChangeArrowheads="1"/>
+                    </pic:cNvPicPr>
+                  </pic:nvPicPr>
+                  <pic:blipFill>
+                    <a:blip r:embed="rId18">
+                      <a:extLst>
+                        <a:ext uri="{28A0092B-C50C-407E-A947-70E740481C1C}">
+                          <a14:useLocalDpi xmlns:a14="http://schemas.microsoft.com/office/drawing/2010/main" val="0"/>
+                        </a:ext>
+                      </a:extLst>
+                    </a:blip>
+                    <a:srcRect/>
+                    <a:stretch>
+                      <a:fillRect/>
+                    </a:stretch>
+                  </pic:blipFill>
+                  <pic:spPr bwMode="auto">
+                    <a:xfrm>
+                      <a:off x="0" y="0"/>
+                      <a:ext cx="5943600" cy="3341643"/>
+                    </a:xfrm>
+                    <a:prstGeom prst="rect">
+                      <a:avLst/>
+                    </a:prstGeom>
+                    <a:noFill/>
+                    <a:ln>
+                      <a:noFill/>
+                    </a:ln>
+                  </pic:spPr>
+                </pic:pic>
+              </a:graphicData>
+            </a:graphic>
+          </wp:inline>
+        </w:drawing>
+      </w:r>
+    </w:p>
+    <w:p>
+      <w:pPr>
+        <w:rPr>
+          <w:b/>
+          <w:sz w:val="28"/>
+          <w:szCs w:val="28"/>
+        </w:rPr>
+      </w:pPr>
+      <w:r>
+        <w:rPr>
+          <w:b/>
+          <w:sz w:val="28"/>
+          <w:szCs w:val="28"/>
+        </w:rPr>
+        <w:t>Adding more files and their deletion:</w:t>
+      </w:r>
+    </w:p>
+    <w:p>
+      <w:pPr>
+        <w:rPr>
+          <w:b/>
+          <w:sz w:val="28"/>
+          <w:szCs w:val="28"/>
+        </w:rPr>
+      </w:pPr>
+      <w:r>
+        <w:rPr>
+          <w:b/>
+          <w:noProof/>
+          <w:sz w:val="28"/>
+          <w:szCs w:val="28"/>
+        </w:rPr>
+        <w:lastRenderedPageBreak/>
+        <w:drawing>
+          <wp:inline distT="0" distB="0" distL="0" distR="0">
+            <wp:extent cx="5943600" cy="3048112"/>
+            <wp:effectExtent l="0" t="0" r="0" b="0"/>
+            <wp:docPr id="16" name="Picture 16" descr="C:\Users\ak'\Desktop\adding more than 1 file.PNG"/>
+            <wp:cNvGraphicFramePr>
+              <a:graphicFrameLocks xmlns:a="http://schemas.openxmlformats.org/drawingml/2006/main" noChangeAspect="1"/>
+            </wp:cNvGraphicFramePr>
+            <a:graphic xmlns:a="http://schemas.openxmlformats.org/drawingml/2006/main">
+              <a:graphicData uri="http://schemas.openxmlformats.org/drawingml/2006/picture">
+                <pic:pic xmlns:pic="http://schemas.openxmlformats.org/drawingml/2006/picture">
+                  <pic:nvPicPr>
+                    <pic:cNvPr id="0" name="Picture 1" descr="C:\Users\ak'\Desktop\adding more than 1 file.PNG"/>
+                    <pic:cNvPicPr>
+                      <a:picLocks noChangeAspect="1" noChangeArrowheads="1"/>
+                    </pic:cNvPicPr>
+                  </pic:nvPicPr>
+                  <pic:blipFill>
+                    <a:blip r:embed="rId19">
+                      <a:extLst>
+                        <a:ext uri="{28A0092B-C50C-407E-A947-70E740481C1C}">
+                          <a14:useLocalDpi xmlns:a14="http://schemas.microsoft.com/office/drawing/2010/main" val="0"/>
+                        </a:ext>
+                      </a:extLst>
+                    </a:blip>
+                    <a:srcRect/>
+                    <a:stretch>
+                      <a:fillRect/>
+                    </a:stretch>
+                  </pic:blipFill>
+                  <pic:spPr bwMode="auto">
+                    <a:xfrm>
+                      <a:off x="0" y="0"/>
+                      <a:ext cx="5943600" cy="3048112"/>
+                    </a:xfrm>
+                    <a:prstGeom prst="rect">
+                      <a:avLst/>
+                    </a:prstGeom>
+                    <a:noFill/>
+                    <a:ln>
+                      <a:noFill/>
+                    </a:ln>
+                  </pic:spPr>
+                </pic:pic>
+              </a:graphicData>
+            </a:graphic>
+          </wp:inline>
+        </w:drawing>
+      </w:r>
+      <w:r>
+        <w:rPr>
+          <w:b/>
+          <w:noProof/>
+          <w:sz w:val="28"/>
+          <w:szCs w:val="28"/>
+        </w:rPr>
+        <w:drawing>
+          <wp:inline distT="0" distB="0" distL="0" distR="0">
+            <wp:extent cx="5943600" cy="3244362"/>
+            <wp:effectExtent l="0" t="0" r="0" b="0"/>
+            <wp:docPr id="17" name="Picture 17" descr="C:\Users\ak'\Desktop\new files added.PNG"/>
+            <wp:cNvGraphicFramePr>
+              <a:graphicFrameLocks xmlns:a="http://schemas.openxmlformats.org/drawingml/2006/main" noChangeAspect="1"/>
+            </wp:cNvGraphicFramePr>
+            <a:graphic xmlns:a="http://schemas.openxmlformats.org/drawingml/2006/main">
+              <a:graphicData uri="http://schemas.openxmlformats.org/drawingml/2006/picture">
+                <pic:pic xmlns:pic="http://schemas.openxmlformats.org/drawingml/2006/picture">
+                  <pic:nvPicPr>
+                    <pic:cNvPr id="0" name="Picture 2" descr="C:\Users\ak'\Desktop\new files added.PNG"/>
+                    <pic:cNvPicPr>
+                      <a:picLocks noChangeAspect="1" noChangeArrowheads="1"/>
+                    </pic:cNvPicPr>
+                  </pic:nvPicPr>
+                  <pic:blipFill>
+                    <a:blip r:embed="rId20">
+                      <a:extLst>
+                        <a:ext uri="{28A0092B-C50C-407E-A947-70E740481C1C}">
+                          <a14:useLocalDpi xmlns:a14="http://schemas.microsoft.com/office/drawing/2010/main" val="0"/>
+                        </a:ext>
+                      </a:extLst>
+                    </a:blip>
+                    <a:srcRect/>
+                    <a:stretch>
+                      <a:fillRect/>
+                    </a:stretch>
+                  </pic:blipFill>
+                  <pic:spPr bwMode="auto">
+                    <a:xfrm>
+                      <a:off x="0" y="0"/>
+                      <a:ext cx="5943600" cy="3244362"/>
+                    </a:xfrm>
+                    <a:prstGeom prst="rect">
+                      <a:avLst/>
+                    </a:prstGeom>
+                    <a:noFill/>
+                    <a:ln>
+                      <a:noFill/>
+                    </a:ln>
+                  </pic:spPr>
+                </pic:pic>
+              </a:graphicData>
+            </a:graphic>
+          </wp:inline>
+        </w:drawing>
+      </w:r>
+    </w:p>
+    <w:p>
+      <w:pPr>
+        <w:rPr>
+          <w:b/>
+          <w:sz w:val="28"/>
+          <w:szCs w:val="28"/>
+        </w:rPr>
+      </w:pPr>
+      <w:r>
+        <w:rPr>
+          <w:b/>
+          <w:sz w:val="28"/>
+          <w:szCs w:val="28"/>
+        </w:rPr>
+        <w:t>After deletion of a file:</w:t>
+      </w:r>
+    </w:p>
+    <w:p>
+      <w:pPr>
+        <w:rPr>
+          <w:b/>
+          <w:sz w:val="28"/>
+          <w:szCs w:val="28"/>
+        </w:rPr>
+      </w:pPr>
+      <w:r>
+        <w:rPr>
+          <w:b/>
+          <w:noProof/>
+          <w:sz w:val="28"/>
+          <w:szCs w:val="28"/>
+        </w:rPr>
+        <w:lastRenderedPageBreak/>
+        <w:drawing>
+          <wp:inline distT="0" distB="0" distL="0" distR="0">
+            <wp:extent cx="5943600" cy="3024441"/>
+            <wp:effectExtent l="0" t="0" r="0" b="5080"/>
+            <wp:docPr id="19" name="Picture 19" descr="C:\Users\ak'\Desktop\after deletion of filee.PNG"/>
+            <wp:cNvGraphicFramePr>
+              <a:graphicFrameLocks xmlns:a="http://schemas.openxmlformats.org/drawingml/2006/main" noChangeAspect="1"/>
+            </wp:cNvGraphicFramePr>
+            <a:graphic xmlns:a="http://schemas.openxmlformats.org/drawingml/2006/main">
+              <a:graphicData uri="http://schemas.openxmlformats.org/drawingml/2006/picture">
+                <pic:pic xmlns:pic="http://schemas.openxmlformats.org/drawingml/2006/picture">
+                  <pic:nvPicPr>
+                    <pic:cNvPr id="0" name="Picture 4" descr="C:\Users\ak'\Desktop\after deletion of filee.PNG"/>
+                    <pic:cNvPicPr>
+                      <a:picLocks noChangeAspect="1" noChangeArrowheads="1"/>
+                    </pic:cNvPicPr>
+                  </pic:nvPicPr>
+                  <pic:blipFill>
+                    <a:blip r:embed="rId21">
+                      <a:extLst>
+                        <a:ext uri="{28A0092B-C50C-407E-A947-70E740481C1C}">
+                          <a14:useLocalDpi xmlns:a14="http://schemas.microsoft.com/office/drawing/2010/main" val="0"/>
+                        </a:ext>
+                      </a:extLst>
+                    </a:blip>
+                    <a:srcRect/>
+                    <a:stretch>
+                      <a:fillRect/>
+                    </a:stretch>
+                  </pic:blipFill>
+                  <pic:spPr bwMode="auto">
+                    <a:xfrm>
+                      <a:off x="0" y="0"/>
+                      <a:ext cx="5943600" cy="3024441"/>
+                    </a:xfrm>
+                    <a:prstGeom prst="rect">
+                      <a:avLst/>
+                    </a:prstGeom>
+                    <a:noFill/>
+                    <a:ln>
+                      <a:noFill/>
+                    </a:ln>
+                  </pic:spPr>
+                </pic:pic>
+              </a:graphicData>
+            </a:graphic>
+          </wp:inline>
+        </w:drawing>
+      </w:r>
+    </w:p>
+    <w:p>
+      <w:pPr>
+        <w:rPr>
+          <w:b/>
+          <w:sz w:val="28"/>
+          <w:szCs w:val="28"/>
+        </w:rPr>
+      </w:pPr>
+      <w:r>
+        <w:rPr>
+          <w:b/>
+          <w:noProof/>
+          <w:sz w:val="28"/>
+          <w:szCs w:val="28"/>
+        </w:rPr>
+        <w:drawing>
+          <wp:inline distT="0" distB="0" distL="0" distR="0">
+            <wp:extent cx="5943600" cy="3158897"/>
+            <wp:effectExtent l="0" t="0" r="0" b="3810"/>
+            <wp:docPr id="18" name="Picture 18" descr="C:\Users\ak'\Desktop\after deletion of file.PNG"/>
+            <wp:cNvGraphicFramePr>
+              <a:graphicFrameLocks xmlns:a="http://schemas.openxmlformats.org/drawingml/2006/main" noChangeAspect="1"/>
+            </wp:cNvGraphicFramePr>
+            <a:graphic xmlns:a="http://schemas.openxmlformats.org/drawingml/2006/main">
+              <a:graphicData uri="http://schemas.openxmlformats.org/drawingml/2006/picture">
+                <pic:pic xmlns:pic="http://schemas.openxmlformats.org/drawingml/2006/picture">
+                  <pic:nvPicPr>
+                    <pic:cNvPr id="0" name="Picture 3" descr="C:\Users\ak'\Desktop\after deletion of file.PNG"/>
+                    <pic:cNvPicPr>
+                      <a:picLocks noChangeAspect="1" noChangeArrowheads="1"/>
+                    </pic:cNvPicPr>
+                  </pic:nvPicPr>
+                  <pic:blipFill>
+                    <a:blip r:embed="rId22">
+                      <a:extLst>
+                        <a:ext uri="{28A0092B-C50C-407E-A947-70E740481C1C}">
+                          <a14:useLocalDpi xmlns:a14="http://schemas.microsoft.com/office/drawing/2010/main" val="0"/>
+                        </a:ext>
+                      </a:extLst>
+                    </a:blip>
+                    <a:srcRect/>
+                    <a:stretch>
+                      <a:fillRect/>
+                    </a:stretch>
+                  </pic:blipFill>
+                  <pic:spPr bwMode="auto">
+                    <a:xfrm>
+                      <a:off x="0" y="0"/>
+                      <a:ext cx="5943600" cy="3158897"/>
+                    </a:xfrm>
+                    <a:prstGeom prst="rect">
+                      <a:avLst/>
+                    </a:prstGeom>
+                    <a:noFill/>
+                    <a:ln>
+                      <a:noFill/>
+                    </a:ln>
+                  </pic:spPr>
+                </pic:pic>
+              </a:graphicData>
+            </a:graphic>
+          </wp:inline>
+        </w:drawing>
+      </w:r>
+    </w:p>
+    <w:p>
+      <w:pPr>
+        <w:rPr>
+          <w:b/>
+          <w:sz w:val="28"/>
+          <w:szCs w:val="28"/>
+        </w:rPr>
+      </w:pPr>
+      <w:r>
+        <w:rPr>
+          <w:b/>
+          <w:sz w:val="28"/>
+          <w:szCs w:val="28"/>
+        </w:rPr>
+        <w:t>Git Log:</w:t>
+      </w:r>
+    </w:p>
+    <w:p>
+      <w:pPr>
+        <w:rPr>
+          <w:b/>
+          <w:sz w:val="28"/>
+          <w:szCs w:val="28"/>
+        </w:rPr>
+      </w:pPr>
+      <w:r>
+        <w:rPr>
+          <w:b/>
+          <w:noProof/>
+          <w:sz w:val="28"/>
+          <w:szCs w:val="28"/>
+        </w:rPr>
+        <w:lastRenderedPageBreak/>
+        <w:drawing>
+          <wp:inline distT="0" distB="0" distL="0" distR="0">
+            <wp:extent cx="5943600" cy="2963098"/>
+            <wp:effectExtent l="0" t="0" r="0" b="8890"/>
+            <wp:docPr id="20" name="Picture 20" descr="C:\Users\ak'\Desktop\git log.PNG"/>
+            <wp:cNvGraphicFramePr>
+              <a:graphicFrameLocks xmlns:a="http://schemas.openxmlformats.org/drawingml/2006/main" noChangeAspect="1"/>
+            </wp:cNvGraphicFramePr>
+            <a:graphic xmlns:a="http://schemas.openxmlformats.org/drawingml/2006/main">
+              <a:graphicData uri="http://schemas.openxmlformats.org/drawingml/2006/picture">
+                <pic:pic xmlns:pic="http://schemas.openxmlformats.org/drawingml/2006/picture">
+                  <pic:nvPicPr>
+                    <pic:cNvPr id="0" name="Picture 5" descr="C:\Users\ak'\Desktop\git log.PNG"/>
+                    <pic:cNvPicPr>
+                      <a:picLocks noChangeAspect="1" noChangeArrowheads="1"/>
+                    </pic:cNvPicPr>
+                  </pic:nvPicPr>
+                  <pic:blipFill>
+                    <a:blip r:embed="rId23">
+                      <a:extLst>
+                        <a:ext uri="{28A0092B-C50C-407E-A947-70E740481C1C}">
+                          <a14:useLocalDpi xmlns:a14="http://schemas.microsoft.com/office/drawing/2010/main" val="0"/>
+                        </a:ext>
+                      </a:extLst>
+                    </a:blip>
+                    <a:srcRect/>
+                    <a:stretch>
+                      <a:fillRect/>
+                    </a:stretch>
+                  </pic:blipFill>
+                  <pic:spPr bwMode="auto">
+                    <a:xfrm>
+                      <a:off x="0" y="0"/>
+                      <a:ext cx="5943600" cy="2963098"/>
+                    </a:xfrm>
+                    <a:prstGeom prst="rect">
+                      <a:avLst/>
+                    </a:prstGeom>
+                    <a:noFill/>
+                    <a:ln>
+                      <a:noFill/>
+                    </a:ln>
+                  </pic:spPr>
+                </pic:pic>
+              </a:graphicData>
+            </a:graphic>
+          </wp:inline>
+        </w:drawing>
+      </w:r>
+      <w:r>
+        <w:rPr>
+          <w:b/>
+          <w:sz w:val="28"/>
+          <w:szCs w:val="28"/>
+        </w:rPr>
+        <w:t>Git Branching:</w:t>
+      </w:r>
+    </w:p>
+    <w:p>
+      <w:pPr>
+        <w:rPr>
+          <w:b/>
+          <w:sz w:val="28"/>
+          <w:szCs w:val="28"/>
+        </w:rPr>
+      </w:pPr>
+      <w:r>
+        <w:rPr>
+          <w:b/>
+          <w:noProof/>
+          <w:sz w:val="28"/>
+          <w:szCs w:val="28"/>
+        </w:rPr>
+        <w:drawing>
+          <wp:inline distT="0" distB="0" distL="0" distR="0">
+            <wp:extent cx="5943600" cy="3341643"/>
+            <wp:effectExtent l="0" t="0" r="0" b="0"/>
+            <wp:docPr id="21" name="Picture 21" descr="C:\Users\ak'\Desktop\git branching.PNG"/>
+            <wp:cNvGraphicFramePr>
+              <a:graphicFrameLocks xmlns:a="http://schemas.openxmlformats.org/drawingml/2006/main" noChangeAspect="1"/>
+            </wp:cNvGraphicFramePr>
+            <a:graphic xmlns:a="http://schemas.openxmlformats.org/drawingml/2006/main">
+              <a:graphicData uri="http://schemas.openxmlformats.org/drawingml/2006/picture">
+                <pic:pic xmlns:pic="http://schemas.openxmlformats.org/drawingml/2006/picture">
+                  <pic:nvPicPr>
+                    <pic:cNvPr id="0" name="Picture 6" descr="C:\Users\ak'\Desktop\git branching.PNG"/>
+                    <pic:cNvPicPr>
+                      <a:picLocks noChangeAspect="1" noChangeArrowheads="1"/>
+                    </pic:cNvPicPr>
+                  </pic:nvPicPr>
+                  <pic:blipFill>
+                    <a:blip r:embed="rId24">
+                      <a:extLst>
+                        <a:ext uri="{28A0092B-C50C-407E-A947-70E740481C1C}">
+                          <a14:useLocalDpi xmlns:a14="http://schemas.microsoft.com/office/drawing/2010/main" val="0"/>
+                        </a:ext>
+                      </a:extLst>
+                    </a:blip>
+                    <a:srcRect/>
+                    <a:stretch>
+                      <a:fillRect/>
+                    </a:stretch>
+                  </pic:blipFill>
+                  <pic:spPr bwMode="auto">
+                    <a:xfrm>
+                      <a:off x="0" y="0"/>
+                      <a:ext cx="5943600" cy="3341643"/>
                     </a:xfrm>
                     <a:prstGeom prst="rect">
                       <a:avLst/>

</xml_diff>